<commit_message>
just in case it wasn't well uploaded
</commit_message>
<xml_diff>
--- a/Platform-game/GAME DESIGN DOCUMENT.docx
+++ b/Platform-game/GAME DESIGN DOCUMENT.docx
@@ -119,6 +119,14 @@
     </w:p>
     <w:sdt>
       <w:sdtPr>
+        <w:rPr>
+          <w:rFonts w:ascii="Times New Roman" w:eastAsia="SimSun" w:hAnsi="Times New Roman" w:cs="Mangal"/>
+          <w:color w:val="auto"/>
+          <w:kern w:val="2"/>
+          <w:sz w:val="24"/>
+          <w:szCs w:val="24"/>
+          <w:lang w:val="es-ES" w:eastAsia="hi-IN" w:bidi="hi-IN"/>
+        </w:rPr>
         <w:id w:val="-1624075407"/>
         <w:docPartObj>
           <w:docPartGallery w:val="Table of Contents"/>
@@ -127,15 +135,9 @@
       </w:sdtPr>
       <w:sdtEndPr>
         <w:rPr>
-          <w:rFonts w:ascii="Times New Roman" w:eastAsia="SimSun" w:hAnsi="Times New Roman" w:cs="Mangal"/>
           <w:b/>
           <w:bCs/>
           <w:noProof/>
-          <w:color w:val="auto"/>
-          <w:kern w:val="2"/>
-          <w:sz w:val="24"/>
-          <w:szCs w:val="24"/>
-          <w:lang w:val="es-ES" w:eastAsia="hi-IN" w:bidi="hi-IN"/>
         </w:rPr>
       </w:sdtEndPr>
       <w:sdtContent>
@@ -780,7 +782,23 @@
           <w:lang w:val="en-US"/>
         </w:rPr>
         <w:tab/>
-        <w:t>The story is about a soldier that fought along his friend during the invasion of our country, we start it when playing it for learning how to use our sold</w:t>
+        <w:t xml:space="preserve">The story is about a soldier that fought along his friend during the invasion of our country, we start it </w:t>
+      </w:r>
+      <w:r>
+        <w:rPr>
+          <w:rFonts w:asciiTheme="majorHAnsi" w:hAnsiTheme="majorHAnsi" w:cs="Arial"/>
+          <w:lang w:val="en-US"/>
+        </w:rPr>
+        <w:t>when fighting along him</w:t>
+      </w:r>
+      <w:bookmarkStart w:id="1" w:name="_GoBack"/>
+      <w:bookmarkEnd w:id="1"/>
+      <w:r>
+        <w:rPr>
+          <w:rFonts w:asciiTheme="majorHAnsi" w:hAnsiTheme="majorHAnsi" w:cs="Arial"/>
+          <w:lang w:val="en-US"/>
+        </w:rPr>
+        <w:t xml:space="preserve"> for learning how to use our sold</w:t>
       </w:r>
       <w:r>
         <w:rPr>
@@ -860,14 +878,14 @@
           <w:lang w:val="en-US"/>
         </w:rPr>
       </w:pPr>
-      <w:bookmarkStart w:id="1" w:name="_Toc425416442"/>
+      <w:bookmarkStart w:id="2" w:name="_Toc425416442"/>
       <w:r>
         <w:rPr>
           <w:lang w:val="en-US"/>
         </w:rPr>
         <w:t>GAME DESIGN:</w:t>
       </w:r>
-      <w:bookmarkEnd w:id="1"/>
+      <w:bookmarkEnd w:id="2"/>
     </w:p>
     <w:p>
       <w:pPr>
@@ -963,6 +981,30 @@
         </w:rPr>
         <w:tab/>
         <w:t>For the user interface, at first a main menu will be displayed where the player that's about to start will be able to click a play button that will start from the very beginning or click a select level one, where the player will be able to pick the required level that will be unblocked once it has been played before, so players won't be able to just start from some mission before unlocking the previous ones.</w:t>
+      </w:r>
+    </w:p>
+    <w:p>
+      <w:pPr>
+        <w:rPr>
+          <w:rFonts w:asciiTheme="majorHAnsi" w:hAnsiTheme="majorHAnsi" w:cs="Arial"/>
+          <w:lang w:val="en-US"/>
+        </w:rPr>
+      </w:pPr>
+    </w:p>
+    <w:p>
+      <w:pPr>
+        <w:rPr>
+          <w:rFonts w:asciiTheme="majorHAnsi" w:hAnsiTheme="majorHAnsi" w:cs="Arial"/>
+          <w:lang w:val="en-US"/>
+        </w:rPr>
+      </w:pPr>
+      <w:r>
+        <w:rPr>
+          <w:rFonts w:asciiTheme="majorHAnsi" w:hAnsiTheme="majorHAnsi" w:cs="Arial"/>
+          <w:lang w:val="en-US"/>
+        </w:rPr>
+        <w:tab/>
+        <w:t>When the player loses all its lives the main menu will be displayed because we’d have lost the game.</w:t>
       </w:r>
     </w:p>
     <w:p>
@@ -983,12 +1025,187 @@
           <w:lang w:val="en-US"/>
         </w:rPr>
       </w:pPr>
-      <w:r>
-        <w:rPr>
-          <w:rFonts w:asciiTheme="majorHAnsi" w:hAnsiTheme="majorHAnsi" w:cs="Arial"/>
-          <w:lang w:val="en-US"/>
-        </w:rPr>
-        <w:br w:type="page"/>
+    </w:p>
+    <w:p>
+      <w:pPr>
+        <w:widowControl/>
+        <w:suppressAutoHyphens w:val="0"/>
+        <w:spacing w:after="160" w:line="259" w:lineRule="auto"/>
+        <w:rPr>
+          <w:rFonts w:asciiTheme="majorHAnsi" w:hAnsiTheme="majorHAnsi" w:cs="Arial"/>
+          <w:lang w:val="en-US"/>
+        </w:rPr>
+      </w:pPr>
+    </w:p>
+    <w:p>
+      <w:pPr>
+        <w:widowControl/>
+        <w:suppressAutoHyphens w:val="0"/>
+        <w:spacing w:after="160" w:line="259" w:lineRule="auto"/>
+        <w:rPr>
+          <w:rFonts w:asciiTheme="majorHAnsi" w:hAnsiTheme="majorHAnsi" w:cs="Arial"/>
+          <w:lang w:val="en-US"/>
+        </w:rPr>
+      </w:pPr>
+      <w:r>
+        <w:rPr>
+          <w:rFonts w:asciiTheme="majorHAnsi" w:hAnsiTheme="majorHAnsi" w:cs="Arial"/>
+          <w:lang w:val="en-US"/>
+        </w:rPr>
+        <w:lastRenderedPageBreak/>
+        <w:t>In the game menu the options displayed will work like:</w:t>
+      </w:r>
+    </w:p>
+    <w:p>
+      <w:pPr>
+        <w:widowControl/>
+        <w:suppressAutoHyphens w:val="0"/>
+        <w:spacing w:after="160" w:line="259" w:lineRule="auto"/>
+        <w:jc w:val="center"/>
+        <w:rPr>
+          <w:rFonts w:asciiTheme="majorHAnsi" w:hAnsiTheme="majorHAnsi" w:cs="Arial"/>
+          <w:lang w:val="en-US"/>
+        </w:rPr>
+      </w:pPr>
+      <w:r>
+        <w:rPr>
+          <w:rFonts w:asciiTheme="majorHAnsi" w:hAnsiTheme="majorHAnsi" w:cs="Arial"/>
+          <w:lang w:val="en-US"/>
+        </w:rPr>
+        <w:t>Play −------→ It starts on level 1</w:t>
+      </w:r>
+    </w:p>
+    <w:p>
+      <w:pPr>
+        <w:widowControl/>
+        <w:suppressAutoHyphens w:val="0"/>
+        <w:spacing w:after="160" w:line="259" w:lineRule="auto"/>
+        <w:jc w:val="center"/>
+        <w:rPr>
+          <w:rFonts w:asciiTheme="majorHAnsi" w:hAnsiTheme="majorHAnsi" w:cs="Arial"/>
+          <w:lang w:val="en-US"/>
+        </w:rPr>
+      </w:pPr>
+      <w:r>
+        <w:rPr>
+          <w:rFonts w:asciiTheme="majorHAnsi" w:hAnsiTheme="majorHAnsi" w:cs="Arial"/>
+          <w:lang w:val="en-US"/>
+        </w:rPr>
+        <w:t>Select level −------→Move to panel with choices</w:t>
+      </w:r>
+    </w:p>
+    <w:p>
+      <w:pPr>
+        <w:widowControl/>
+        <w:suppressAutoHyphens w:val="0"/>
+        <w:spacing w:after="160" w:line="259" w:lineRule="auto"/>
+        <w:jc w:val="center"/>
+        <w:rPr>
+          <w:rFonts w:asciiTheme="majorHAnsi" w:hAnsiTheme="majorHAnsi" w:cs="Arial"/>
+          <w:lang w:val="en-US"/>
+        </w:rPr>
+      </w:pPr>
+      <w:r>
+        <w:rPr>
+          <w:rFonts w:asciiTheme="majorHAnsi" w:hAnsiTheme="majorHAnsi" w:cs="Arial"/>
+          <w:lang w:val="en-US"/>
+        </w:rPr>
+        <w:t>Quit −------→ Click to leave game</w:t>
+      </w:r>
+    </w:p>
+    <w:p>
+      <w:pPr>
+        <w:rPr>
+          <w:rFonts w:asciiTheme="majorHAnsi" w:hAnsiTheme="majorHAnsi"/>
+          <w:lang w:val="en-US"/>
+        </w:rPr>
+      </w:pPr>
+      <w:bookmarkStart w:id="3" w:name="_Toc425416443"/>
+      <w:r>
+        <w:rPr>
+          <w:rFonts w:asciiTheme="majorHAnsi" w:hAnsiTheme="majorHAnsi"/>
+          <w:lang w:val="en-US"/>
+        </w:rPr>
+        <w:t>The choices on the main menu panel will be displayed like this:</w:t>
+      </w:r>
+    </w:p>
+    <w:p>
+      <w:pPr>
+        <w:jc w:val="center"/>
+        <w:rPr>
+          <w:rFonts w:asciiTheme="majorHAnsi" w:hAnsiTheme="majorHAnsi"/>
+          <w:lang w:val="en-US"/>
+        </w:rPr>
+      </w:pPr>
+      <w:r>
+        <w:rPr>
+          <w:rFonts w:asciiTheme="majorHAnsi" w:hAnsiTheme="majorHAnsi"/>
+          <w:noProof/>
+          <w:lang w:val="en-US" w:eastAsia="en-US" w:bidi="ar-SA"/>
+        </w:rPr>
+        <w:drawing>
+          <wp:inline distT="0" distB="0" distL="0" distR="0" wp14:anchorId="7709ED2F" wp14:editId="52DD2BC5">
+            <wp:extent cx="4138462" cy="2305050"/>
+            <wp:effectExtent l="0" t="0" r="0" b="0"/>
+            <wp:docPr id="2" name="Picture 2"/>
+            <wp:cNvGraphicFramePr>
+              <a:graphicFrameLocks xmlns:a="http://schemas.openxmlformats.org/drawingml/2006/main" noChangeAspect="1"/>
+            </wp:cNvGraphicFramePr>
+            <a:graphic xmlns:a="http://schemas.openxmlformats.org/drawingml/2006/main">
+              <a:graphicData uri="http://schemas.openxmlformats.org/drawingml/2006/picture">
+                <pic:pic xmlns:pic="http://schemas.openxmlformats.org/drawingml/2006/picture">
+                  <pic:nvPicPr>
+                    <pic:cNvPr id="0" name="Picture 1"/>
+                    <pic:cNvPicPr>
+                      <a:picLocks noChangeAspect="1" noChangeArrowheads="1"/>
+                    </pic:cNvPicPr>
+                  </pic:nvPicPr>
+                  <pic:blipFill>
+                    <a:blip r:embed="rId8">
+                      <a:extLst>
+                        <a:ext uri="{28A0092B-C50C-407E-A947-70E740481C1C}">
+                          <a14:useLocalDpi xmlns:a14="http://schemas.microsoft.com/office/drawing/2010/main" val="0"/>
+                        </a:ext>
+                      </a:extLst>
+                    </a:blip>
+                    <a:srcRect/>
+                    <a:stretch>
+                      <a:fillRect/>
+                    </a:stretch>
+                  </pic:blipFill>
+                  <pic:spPr bwMode="auto">
+                    <a:xfrm>
+                      <a:off x="0" y="0"/>
+                      <a:ext cx="4145377" cy="2308902"/>
+                    </a:xfrm>
+                    <a:prstGeom prst="rect">
+                      <a:avLst/>
+                    </a:prstGeom>
+                    <a:noFill/>
+                    <a:ln>
+                      <a:noFill/>
+                    </a:ln>
+                  </pic:spPr>
+                </pic:pic>
+              </a:graphicData>
+            </a:graphic>
+          </wp:inline>
+        </w:drawing>
+      </w:r>
+    </w:p>
+    <w:p>
+      <w:pPr>
+        <w:rPr>
+          <w:rFonts w:asciiTheme="majorHAnsi" w:hAnsiTheme="majorHAnsi"/>
+          <w:lang w:val="en-US"/>
+        </w:rPr>
+      </w:pPr>
+      <w:r>
+        <w:rPr>
+          <w:rFonts w:asciiTheme="majorHAnsi" w:hAnsiTheme="majorHAnsi"/>
+          <w:lang w:val="en-US"/>
+        </w:rPr>
+        <w:t>And we’ll be able to pick the level we want once we have unlocked them.</w:t>
       </w:r>
     </w:p>
     <w:p>
@@ -998,15 +1215,21 @@
           <w:lang w:val="en-US"/>
         </w:rPr>
       </w:pPr>
-      <w:bookmarkStart w:id="2" w:name="_Toc425416443"/>
-      <w:r>
-        <w:rPr>
-          <w:lang w:val="en-US"/>
-        </w:rPr>
-        <w:lastRenderedPageBreak/>
+    </w:p>
+    <w:p>
+      <w:pPr>
+        <w:pStyle w:val="Heading1"/>
+        <w:rPr>
+          <w:lang w:val="en-US"/>
+        </w:rPr>
+      </w:pPr>
+      <w:r>
+        <w:rPr>
+          <w:lang w:val="en-US"/>
+        </w:rPr>
         <w:t>CONTROLS:</w:t>
       </w:r>
-      <w:bookmarkEnd w:id="2"/>
+      <w:bookmarkEnd w:id="3"/>
     </w:p>
     <w:p>
       <w:pPr>
@@ -1074,14 +1297,14 @@
           <w:rFonts w:asciiTheme="majorHAnsi" w:hAnsiTheme="majorHAnsi" w:cs="Arial"/>
           <w:lang w:val="en-US"/>
         </w:rPr>
-        <w:t>s-</w:t>
-      </w:r>
-      <w:r>
-        <w:rPr>
-          <w:rFonts w:asciiTheme="majorHAnsi" w:hAnsiTheme="majorHAnsi" w:cs="Arial"/>
-          <w:lang w:val="en-US"/>
-        </w:rPr>
-        <w:t xml:space="preserve"> for stopping any movement.</w:t>
+        <w:t>w-</w:t>
+      </w:r>
+      <w:r>
+        <w:rPr>
+          <w:rFonts w:asciiTheme="majorHAnsi" w:hAnsiTheme="majorHAnsi" w:cs="Arial"/>
+          <w:lang w:val="en-US"/>
+        </w:rPr>
+        <w:t xml:space="preserve"> for moving forward.</w:t>
       </w:r>
     </w:p>
     <w:p>
@@ -1100,14 +1323,14 @@
           <w:rFonts w:asciiTheme="majorHAnsi" w:hAnsiTheme="majorHAnsi" w:cs="Arial"/>
           <w:lang w:val="en-US"/>
         </w:rPr>
-        <w:t>w-</w:t>
-      </w:r>
-      <w:r>
-        <w:rPr>
-          <w:rFonts w:asciiTheme="majorHAnsi" w:hAnsiTheme="majorHAnsi" w:cs="Arial"/>
-          <w:lang w:val="en-US"/>
-        </w:rPr>
-        <w:t xml:space="preserve"> for moving forward.</w:t>
+        <w:t>d-</w:t>
+      </w:r>
+      <w:r>
+        <w:rPr>
+          <w:rFonts w:asciiTheme="majorHAnsi" w:hAnsiTheme="majorHAnsi" w:cs="Arial"/>
+          <w:lang w:val="en-US"/>
+        </w:rPr>
+        <w:t xml:space="preserve"> for moving right</w:t>
       </w:r>
     </w:p>
     <w:p>
@@ -1126,14 +1349,7 @@
           <w:rFonts w:asciiTheme="majorHAnsi" w:hAnsiTheme="majorHAnsi" w:cs="Arial"/>
           <w:lang w:val="en-US"/>
         </w:rPr>
-        <w:t>d-</w:t>
-      </w:r>
-      <w:r>
-        <w:rPr>
-          <w:rFonts w:asciiTheme="majorHAnsi" w:hAnsiTheme="majorHAnsi" w:cs="Arial"/>
-          <w:lang w:val="en-US"/>
-        </w:rPr>
-        <w:t xml:space="preserve"> for moving right</w:t>
+        <w:t>spacebar for jumping</w:t>
       </w:r>
     </w:p>
     <w:p>
@@ -1152,7 +1368,7 @@
           <w:rFonts w:asciiTheme="majorHAnsi" w:hAnsiTheme="majorHAnsi" w:cs="Arial"/>
           <w:lang w:val="en-US"/>
         </w:rPr>
-        <w:t>spacebar for jumping</w:t>
+        <w:t>moving mouse for aiming</w:t>
       </w:r>
     </w:p>
     <w:p>
@@ -1171,25 +1387,6 @@
           <w:rFonts w:asciiTheme="majorHAnsi" w:hAnsiTheme="majorHAnsi" w:cs="Arial"/>
           <w:lang w:val="en-US"/>
         </w:rPr>
-        <w:t>moving mouse for aiming</w:t>
-      </w:r>
-    </w:p>
-    <w:p>
-      <w:pPr>
-        <w:numPr>
-          <w:ilvl w:val="1"/>
-          <w:numId w:val="1"/>
-        </w:numPr>
-        <w:rPr>
-          <w:rFonts w:asciiTheme="majorHAnsi" w:hAnsiTheme="majorHAnsi" w:cs="Arial"/>
-          <w:lang w:val="en-US"/>
-        </w:rPr>
-      </w:pPr>
-      <w:r>
-        <w:rPr>
-          <w:rFonts w:asciiTheme="majorHAnsi" w:hAnsiTheme="majorHAnsi" w:cs="Arial"/>
-          <w:lang w:val="en-US"/>
-        </w:rPr>
         <w:t>left button of mouse for shooting</w:t>
       </w:r>
     </w:p>
@@ -1200,8 +1397,6 @@
           <w:lang w:val="en-US"/>
         </w:rPr>
       </w:pPr>
-      <w:bookmarkStart w:id="3" w:name="_GoBack"/>
-      <w:bookmarkEnd w:id="3"/>
     </w:p>
     <w:p>
       <w:pPr>
@@ -1260,6 +1455,14 @@
     </w:p>
     <w:p>
       <w:pPr>
+        <w:rPr>
+          <w:rFonts w:asciiTheme="majorHAnsi" w:hAnsiTheme="majorHAnsi" w:cs="Arial"/>
+          <w:lang w:val="en-US"/>
+        </w:rPr>
+      </w:pPr>
+    </w:p>
+    <w:p>
+      <w:pPr>
         <w:pStyle w:val="Heading1"/>
         <w:rPr>
           <w:lang w:val="en-US"/>
@@ -1270,6 +1473,7 @@
         <w:rPr>
           <w:lang w:val="en-US"/>
         </w:rPr>
+        <w:lastRenderedPageBreak/>
         <w:t>SCORE AND ASSESSMENT:</w:t>
       </w:r>
       <w:bookmarkEnd w:id="5"/>
@@ -1414,7 +1618,6 @@
         <w:rPr>
           <w:lang w:val="en-US"/>
         </w:rPr>
-        <w:lastRenderedPageBreak/>
         <w:t>GRAPHICS AND SOUNDS:</w:t>
       </w:r>
       <w:bookmarkEnd w:id="7"/>
@@ -1501,6 +1704,62 @@
     </w:p>
     <w:p>
       <w:pPr>
+        <w:rPr>
+          <w:rFonts w:asciiTheme="majorHAnsi" w:hAnsiTheme="majorHAnsi" w:cs="Arial"/>
+          <w:lang w:val="en-US"/>
+        </w:rPr>
+      </w:pPr>
+    </w:p>
+    <w:p>
+      <w:pPr>
+        <w:rPr>
+          <w:rFonts w:asciiTheme="majorHAnsi" w:hAnsiTheme="majorHAnsi" w:cs="Arial"/>
+          <w:lang w:val="en-US"/>
+        </w:rPr>
+      </w:pPr>
+    </w:p>
+    <w:p>
+      <w:pPr>
+        <w:rPr>
+          <w:rFonts w:asciiTheme="majorHAnsi" w:hAnsiTheme="majorHAnsi" w:cs="Arial"/>
+          <w:lang w:val="en-US"/>
+        </w:rPr>
+      </w:pPr>
+    </w:p>
+    <w:p>
+      <w:pPr>
+        <w:rPr>
+          <w:rFonts w:asciiTheme="majorHAnsi" w:hAnsiTheme="majorHAnsi" w:cs="Arial"/>
+          <w:lang w:val="en-US"/>
+        </w:rPr>
+      </w:pPr>
+    </w:p>
+    <w:p>
+      <w:pPr>
+        <w:rPr>
+          <w:rFonts w:asciiTheme="majorHAnsi" w:hAnsiTheme="majorHAnsi" w:cs="Arial"/>
+          <w:lang w:val="en-US"/>
+        </w:rPr>
+      </w:pPr>
+    </w:p>
+    <w:p>
+      <w:pPr>
+        <w:rPr>
+          <w:rFonts w:asciiTheme="majorHAnsi" w:hAnsiTheme="majorHAnsi" w:cs="Arial"/>
+          <w:lang w:val="en-US"/>
+        </w:rPr>
+      </w:pPr>
+    </w:p>
+    <w:p>
+      <w:pPr>
+        <w:rPr>
+          <w:rFonts w:asciiTheme="majorHAnsi" w:hAnsiTheme="majorHAnsi" w:cs="Arial"/>
+          <w:lang w:val="en-US"/>
+        </w:rPr>
+      </w:pPr>
+    </w:p>
+    <w:p>
+      <w:pPr>
         <w:jc w:val="center"/>
         <w:rPr>
           <w:lang w:val="en-US"/>
@@ -1511,6 +1770,7 @@
           <w:rFonts w:asciiTheme="majorHAnsi" w:hAnsiTheme="majorHAnsi" w:cs="Arial"/>
           <w:lang w:val="en-US"/>
         </w:rPr>
+        <w:lastRenderedPageBreak/>
         <w:t>Here’s a view of what the main menu looks like:</w:t>
       </w:r>
       <w:r>
@@ -1542,7 +1802,7 @@
                     </pic:cNvPicPr>
                   </pic:nvPicPr>
                   <pic:blipFill>
-                    <a:blip r:embed="rId8" cstate="print">
+                    <a:blip r:embed="rId9" cstate="print">
                       <a:extLst>
                         <a:ext uri="{28A0092B-C50C-407E-A947-70E740481C1C}">
                           <a14:useLocalDpi xmlns:a14="http://schemas.microsoft.com/office/drawing/2010/main" val="0"/>
@@ -1582,7 +1842,7 @@
       </w:pPr>
     </w:p>
     <w:sectPr>
-      <w:footerReference w:type="default" r:id="rId9"/>
+      <w:footerReference w:type="default" r:id="rId10"/>
       <w:pgSz w:w="12240" w:h="15840"/>
       <w:pgMar w:top="1440" w:right="1440" w:bottom="1440" w:left="1440" w:header="708" w:footer="708" w:gutter="0"/>
       <w:cols w:space="708"/>
@@ -1646,7 +1906,7 @@
           <w:rPr>
             <w:noProof/>
           </w:rPr>
-          <w:t>5</w:t>
+          <w:t>3</w:t>
         </w:r>
         <w:r>
           <w:rPr>
@@ -2714,7 +2974,7 @@
 </file>
 
 <file path=customXml/itemProps1.xml><?xml version="1.0" encoding="utf-8"?>
-<ds:datastoreItem xmlns:ds="http://schemas.openxmlformats.org/officeDocument/2006/customXml" ds:itemID="{091AA3D3-55B4-4F42-9072-BA70F61F142D}">
+<ds:datastoreItem xmlns:ds="http://schemas.openxmlformats.org/officeDocument/2006/customXml" ds:itemID="{FB823202-DB4D-493A-8043-0F1FFE9AC791}">
   <ds:schemaRefs>
     <ds:schemaRef ds:uri="http://schemas.openxmlformats.org/officeDocument/2006/bibliography"/>
   </ds:schemaRefs>

</xml_diff>

<commit_message>
with the final game design document
</commit_message>
<xml_diff>
--- a/Platform-game/GAME DESIGN DOCUMENT.docx
+++ b/Platform-game/GAME DESIGN DOCUMENT.docx
@@ -156,8 +156,12 @@
               <w:tab w:val="right" w:leader="dot" w:pos="9350"/>
             </w:tabs>
             <w:rPr>
-              <w:rFonts w:asciiTheme="majorHAnsi" w:hAnsiTheme="majorHAnsi"/>
+              <w:rFonts w:asciiTheme="majorHAnsi" w:eastAsiaTheme="minorEastAsia" w:hAnsiTheme="majorHAnsi" w:cstheme="minorBidi"/>
               <w:noProof/>
+              <w:kern w:val="0"/>
+              <w:sz w:val="22"/>
+              <w:szCs w:val="22"/>
+              <w:lang w:val="en-US" w:eastAsia="en-US" w:bidi="ar-SA"/>
             </w:rPr>
           </w:pPr>
           <w:r>
@@ -178,7 +182,7 @@
             </w:rPr>
             <w:fldChar w:fldCharType="separate"/>
           </w:r>
-          <w:hyperlink w:anchor="_Toc425416441" w:history="1">
+          <w:hyperlink w:anchor="_Toc425492691" w:history="1">
             <w:r>
               <w:rPr>
                 <w:rStyle w:val="Hyperlink"/>
@@ -210,7 +214,7 @@
                 <w:noProof/>
                 <w:webHidden/>
               </w:rPr>
-              <w:instrText xml:space="preserve"> PAGEREF _Toc425416441 \h </w:instrText>
+              <w:instrText xml:space="preserve"> PAGEREF _Toc425492691 \h </w:instrText>
             </w:r>
             <w:r>
               <w:rPr>
@@ -252,11 +256,15 @@
               <w:tab w:val="right" w:leader="dot" w:pos="9350"/>
             </w:tabs>
             <w:rPr>
-              <w:rFonts w:asciiTheme="majorHAnsi" w:hAnsiTheme="majorHAnsi"/>
+              <w:rFonts w:asciiTheme="majorHAnsi" w:eastAsiaTheme="minorEastAsia" w:hAnsiTheme="majorHAnsi" w:cstheme="minorBidi"/>
               <w:noProof/>
+              <w:kern w:val="0"/>
+              <w:sz w:val="22"/>
+              <w:szCs w:val="22"/>
+              <w:lang w:val="en-US" w:eastAsia="en-US" w:bidi="ar-SA"/>
             </w:rPr>
           </w:pPr>
-          <w:hyperlink w:anchor="_Toc425416442" w:history="1">
+          <w:hyperlink w:anchor="_Toc425492692" w:history="1">
             <w:r>
               <w:rPr>
                 <w:rStyle w:val="Hyperlink"/>
@@ -264,7 +272,7 @@
                 <w:noProof/>
                 <w:lang w:val="en-US"/>
               </w:rPr>
-              <w:t>GAME DESIGN:</w:t>
+              <w:t>MAIN CHARACTER</w:t>
             </w:r>
             <w:r>
               <w:rPr>
@@ -288,7 +296,7 @@
                 <w:noProof/>
                 <w:webHidden/>
               </w:rPr>
-              <w:instrText xml:space="preserve"> PAGEREF _Toc425416442 \h </w:instrText>
+              <w:instrText xml:space="preserve"> PAGEREF _Toc425492692 \h </w:instrText>
             </w:r>
             <w:r>
               <w:rPr>
@@ -330,11 +338,15 @@
               <w:tab w:val="right" w:leader="dot" w:pos="9350"/>
             </w:tabs>
             <w:rPr>
-              <w:rFonts w:asciiTheme="majorHAnsi" w:hAnsiTheme="majorHAnsi"/>
+              <w:rFonts w:asciiTheme="majorHAnsi" w:eastAsiaTheme="minorEastAsia" w:hAnsiTheme="majorHAnsi" w:cstheme="minorBidi"/>
               <w:noProof/>
+              <w:kern w:val="0"/>
+              <w:sz w:val="22"/>
+              <w:szCs w:val="22"/>
+              <w:lang w:val="en-US" w:eastAsia="en-US" w:bidi="ar-SA"/>
             </w:rPr>
           </w:pPr>
-          <w:hyperlink w:anchor="_Toc425416443" w:history="1">
+          <w:hyperlink w:anchor="_Toc425492693" w:history="1">
             <w:r>
               <w:rPr>
                 <w:rStyle w:val="Hyperlink"/>
@@ -342,7 +354,7 @@
                 <w:noProof/>
                 <w:lang w:val="en-US"/>
               </w:rPr>
-              <w:t>CONTROLS:</w:t>
+              <w:t>GAME DESIGN:</w:t>
             </w:r>
             <w:r>
               <w:rPr>
@@ -366,7 +378,7 @@
                 <w:noProof/>
                 <w:webHidden/>
               </w:rPr>
-              <w:instrText xml:space="preserve"> PAGEREF _Toc425416443 \h </w:instrText>
+              <w:instrText xml:space="preserve"> PAGEREF _Toc425492693 \h </w:instrText>
             </w:r>
             <w:r>
               <w:rPr>
@@ -389,7 +401,7 @@
                 <w:noProof/>
                 <w:webHidden/>
               </w:rPr>
-              <w:t>4</w:t>
+              <w:t>3</w:t>
             </w:r>
             <w:r>
               <w:rPr>
@@ -408,11 +420,15 @@
               <w:tab w:val="right" w:leader="dot" w:pos="9350"/>
             </w:tabs>
             <w:rPr>
-              <w:rFonts w:asciiTheme="majorHAnsi" w:hAnsiTheme="majorHAnsi"/>
+              <w:rFonts w:asciiTheme="majorHAnsi" w:eastAsiaTheme="minorEastAsia" w:hAnsiTheme="majorHAnsi" w:cstheme="minorBidi"/>
               <w:noProof/>
+              <w:kern w:val="0"/>
+              <w:sz w:val="22"/>
+              <w:szCs w:val="22"/>
+              <w:lang w:val="en-US" w:eastAsia="en-US" w:bidi="ar-SA"/>
             </w:rPr>
           </w:pPr>
-          <w:hyperlink w:anchor="_Toc425416444" w:history="1">
+          <w:hyperlink w:anchor="_Toc425492694" w:history="1">
             <w:r>
               <w:rPr>
                 <w:rStyle w:val="Hyperlink"/>
@@ -420,7 +436,7 @@
                 <w:noProof/>
                 <w:lang w:val="en-US"/>
               </w:rPr>
-              <w:t>PLATFORMS:</w:t>
+              <w:t>CONTROLS:</w:t>
             </w:r>
             <w:r>
               <w:rPr>
@@ -444,7 +460,7 @@
                 <w:noProof/>
                 <w:webHidden/>
               </w:rPr>
-              <w:instrText xml:space="preserve"> PAGEREF _Toc425416444 \h </w:instrText>
+              <w:instrText xml:space="preserve"> PAGEREF _Toc425492694 \h </w:instrText>
             </w:r>
             <w:r>
               <w:rPr>
@@ -467,7 +483,7 @@
                 <w:noProof/>
                 <w:webHidden/>
               </w:rPr>
-              <w:t>4</w:t>
+              <w:t>5</w:t>
             </w:r>
             <w:r>
               <w:rPr>
@@ -486,11 +502,15 @@
               <w:tab w:val="right" w:leader="dot" w:pos="9350"/>
             </w:tabs>
             <w:rPr>
-              <w:rFonts w:asciiTheme="majorHAnsi" w:hAnsiTheme="majorHAnsi"/>
+              <w:rFonts w:asciiTheme="majorHAnsi" w:eastAsiaTheme="minorEastAsia" w:hAnsiTheme="majorHAnsi" w:cstheme="minorBidi"/>
               <w:noProof/>
+              <w:kern w:val="0"/>
+              <w:sz w:val="22"/>
+              <w:szCs w:val="22"/>
+              <w:lang w:val="en-US" w:eastAsia="en-US" w:bidi="ar-SA"/>
             </w:rPr>
           </w:pPr>
-          <w:hyperlink w:anchor="_Toc425416445" w:history="1">
+          <w:hyperlink w:anchor="_Toc425492695" w:history="1">
             <w:r>
               <w:rPr>
                 <w:rStyle w:val="Hyperlink"/>
@@ -498,7 +518,7 @@
                 <w:noProof/>
                 <w:lang w:val="en-US"/>
               </w:rPr>
-              <w:t>SCORE AND ASSESSMENT:</w:t>
+              <w:t>PLATFORMS:</w:t>
             </w:r>
             <w:r>
               <w:rPr>
@@ -522,7 +542,7 @@
                 <w:noProof/>
                 <w:webHidden/>
               </w:rPr>
-              <w:instrText xml:space="preserve"> PAGEREF _Toc425416445 \h </w:instrText>
+              <w:instrText xml:space="preserve"> PAGEREF _Toc425492695 \h </w:instrText>
             </w:r>
             <w:r>
               <w:rPr>
@@ -545,7 +565,7 @@
                 <w:noProof/>
                 <w:webHidden/>
               </w:rPr>
-              <w:t>4</w:t>
+              <w:t>5</w:t>
             </w:r>
             <w:r>
               <w:rPr>
@@ -564,11 +584,15 @@
               <w:tab w:val="right" w:leader="dot" w:pos="9350"/>
             </w:tabs>
             <w:rPr>
-              <w:rFonts w:asciiTheme="majorHAnsi" w:hAnsiTheme="majorHAnsi"/>
+              <w:rFonts w:asciiTheme="majorHAnsi" w:eastAsiaTheme="minorEastAsia" w:hAnsiTheme="majorHAnsi" w:cstheme="minorBidi"/>
               <w:noProof/>
+              <w:kern w:val="0"/>
+              <w:sz w:val="22"/>
+              <w:szCs w:val="22"/>
+              <w:lang w:val="en-US" w:eastAsia="en-US" w:bidi="ar-SA"/>
             </w:rPr>
           </w:pPr>
-          <w:hyperlink w:anchor="_Toc425416446" w:history="1">
+          <w:hyperlink w:anchor="_Toc425492696" w:history="1">
             <w:r>
               <w:rPr>
                 <w:rStyle w:val="Hyperlink"/>
@@ -576,7 +600,7 @@
                 <w:noProof/>
                 <w:lang w:val="en-US"/>
               </w:rPr>
-              <w:t>TARGET USERS:</w:t>
+              <w:t>SCORE AND ASSESSMENT:</w:t>
             </w:r>
             <w:r>
               <w:rPr>
@@ -600,7 +624,7 @@
                 <w:noProof/>
                 <w:webHidden/>
               </w:rPr>
-              <w:instrText xml:space="preserve"> PAGEREF _Toc425416446 \h </w:instrText>
+              <w:instrText xml:space="preserve"> PAGEREF _Toc425492696 \h </w:instrText>
             </w:r>
             <w:r>
               <w:rPr>
@@ -623,7 +647,7 @@
                 <w:noProof/>
                 <w:webHidden/>
               </w:rPr>
-              <w:t>4</w:t>
+              <w:t>5</w:t>
             </w:r>
             <w:r>
               <w:rPr>
@@ -642,11 +666,15 @@
               <w:tab w:val="right" w:leader="dot" w:pos="9350"/>
             </w:tabs>
             <w:rPr>
-              <w:rFonts w:asciiTheme="majorHAnsi" w:hAnsiTheme="majorHAnsi"/>
+              <w:rFonts w:asciiTheme="majorHAnsi" w:eastAsiaTheme="minorEastAsia" w:hAnsiTheme="majorHAnsi" w:cstheme="minorBidi"/>
               <w:noProof/>
+              <w:kern w:val="0"/>
+              <w:sz w:val="22"/>
+              <w:szCs w:val="22"/>
+              <w:lang w:val="en-US" w:eastAsia="en-US" w:bidi="ar-SA"/>
             </w:rPr>
           </w:pPr>
-          <w:hyperlink w:anchor="_Toc425416447" w:history="1">
+          <w:hyperlink w:anchor="_Toc425492697" w:history="1">
             <w:r>
               <w:rPr>
                 <w:rStyle w:val="Hyperlink"/>
@@ -654,6 +682,88 @@
                 <w:noProof/>
                 <w:lang w:val="en-US"/>
               </w:rPr>
+              <w:t>TARGET USERS:</w:t>
+            </w:r>
+            <w:r>
+              <w:rPr>
+                <w:rFonts w:asciiTheme="majorHAnsi" w:hAnsiTheme="majorHAnsi"/>
+                <w:noProof/>
+                <w:webHidden/>
+              </w:rPr>
+              <w:tab/>
+            </w:r>
+            <w:r>
+              <w:rPr>
+                <w:rFonts w:asciiTheme="majorHAnsi" w:hAnsiTheme="majorHAnsi"/>
+                <w:noProof/>
+                <w:webHidden/>
+              </w:rPr>
+              <w:fldChar w:fldCharType="begin"/>
+            </w:r>
+            <w:r>
+              <w:rPr>
+                <w:rFonts w:asciiTheme="majorHAnsi" w:hAnsiTheme="majorHAnsi"/>
+                <w:noProof/>
+                <w:webHidden/>
+              </w:rPr>
+              <w:instrText xml:space="preserve"> PAGEREF _Toc425492697 \h </w:instrText>
+            </w:r>
+            <w:r>
+              <w:rPr>
+                <w:rFonts w:asciiTheme="majorHAnsi" w:hAnsiTheme="majorHAnsi"/>
+                <w:noProof/>
+                <w:webHidden/>
+              </w:rPr>
+            </w:r>
+            <w:r>
+              <w:rPr>
+                <w:rFonts w:asciiTheme="majorHAnsi" w:hAnsiTheme="majorHAnsi"/>
+                <w:noProof/>
+                <w:webHidden/>
+              </w:rPr>
+              <w:fldChar w:fldCharType="separate"/>
+            </w:r>
+            <w:r>
+              <w:rPr>
+                <w:rFonts w:asciiTheme="majorHAnsi" w:hAnsiTheme="majorHAnsi"/>
+                <w:noProof/>
+                <w:webHidden/>
+              </w:rPr>
+              <w:t>5</w:t>
+            </w:r>
+            <w:r>
+              <w:rPr>
+                <w:rFonts w:asciiTheme="majorHAnsi" w:hAnsiTheme="majorHAnsi"/>
+                <w:noProof/>
+                <w:webHidden/>
+              </w:rPr>
+              <w:fldChar w:fldCharType="end"/>
+            </w:r>
+          </w:hyperlink>
+        </w:p>
+        <w:p>
+          <w:pPr>
+            <w:pStyle w:val="TOC1"/>
+            <w:tabs>
+              <w:tab w:val="right" w:leader="dot" w:pos="9350"/>
+            </w:tabs>
+            <w:rPr>
+              <w:rFonts w:asciiTheme="minorHAnsi" w:eastAsiaTheme="minorEastAsia" w:hAnsiTheme="minorHAnsi" w:cstheme="minorBidi"/>
+              <w:noProof/>
+              <w:kern w:val="0"/>
+              <w:sz w:val="22"/>
+              <w:szCs w:val="22"/>
+              <w:lang w:val="en-US" w:eastAsia="en-US" w:bidi="ar-SA"/>
+            </w:rPr>
+          </w:pPr>
+          <w:hyperlink w:anchor="_Toc425492698" w:history="1">
+            <w:r>
+              <w:rPr>
+                <w:rStyle w:val="Hyperlink"/>
+                <w:rFonts w:asciiTheme="majorHAnsi" w:hAnsiTheme="majorHAnsi"/>
+                <w:noProof/>
+                <w:lang w:val="en-US"/>
+              </w:rPr>
               <w:t>GRAPHICS AND SOUNDS:</w:t>
             </w:r>
             <w:r>
@@ -678,7 +788,7 @@
                 <w:noProof/>
                 <w:webHidden/>
               </w:rPr>
-              <w:instrText xml:space="preserve"> PAGEREF _Toc425416447 \h </w:instrText>
+              <w:instrText xml:space="preserve"> PAGEREF _Toc425492698 \h </w:instrText>
             </w:r>
             <w:r>
               <w:rPr>
@@ -701,7 +811,7 @@
                 <w:noProof/>
                 <w:webHidden/>
               </w:rPr>
-              <w:t>5</w:t>
+              <w:t>6</w:t>
             </w:r>
             <w:r>
               <w:rPr>
@@ -736,6 +846,8 @@
           <w:lang w:val="en-US"/>
         </w:rPr>
       </w:pPr>
+      <w:bookmarkStart w:id="0" w:name="_GoBack"/>
+      <w:bookmarkEnd w:id="0"/>
       <w:r>
         <w:rPr>
           <w:rFonts w:asciiTheme="majorHAnsi" w:hAnsiTheme="majorHAnsi" w:cs="Arial"/>
@@ -747,11 +859,12 @@
     <w:p>
       <w:pPr>
         <w:pStyle w:val="Heading1"/>
-        <w:rPr>
-          <w:lang w:val="en-US"/>
-        </w:rPr>
-      </w:pPr>
-      <w:bookmarkStart w:id="0" w:name="_Toc425416441"/>
+        <w:jc w:val="both"/>
+        <w:rPr>
+          <w:lang w:val="en-US"/>
+        </w:rPr>
+      </w:pPr>
+      <w:bookmarkStart w:id="1" w:name="_Toc425492691"/>
       <w:r>
         <w:rPr>
           <w:lang w:val="en-US"/>
@@ -759,18 +872,20 @@
         <w:lastRenderedPageBreak/>
         <w:t>STORYLINE:</w:t>
       </w:r>
-      <w:bookmarkEnd w:id="0"/>
-    </w:p>
-    <w:p>
-      <w:pPr>
-        <w:rPr>
-          <w:rFonts w:asciiTheme="majorHAnsi" w:hAnsiTheme="majorHAnsi" w:cs="Arial"/>
-          <w:lang w:val="en-US"/>
-        </w:rPr>
-      </w:pPr>
-    </w:p>
-    <w:p>
-      <w:pPr>
+      <w:bookmarkEnd w:id="1"/>
+    </w:p>
+    <w:p>
+      <w:pPr>
+        <w:jc w:val="both"/>
+        <w:rPr>
+          <w:rFonts w:asciiTheme="majorHAnsi" w:hAnsiTheme="majorHAnsi" w:cs="Arial"/>
+          <w:lang w:val="en-US"/>
+        </w:rPr>
+      </w:pPr>
+    </w:p>
+    <w:p>
+      <w:pPr>
+        <w:jc w:val="both"/>
         <w:rPr>
           <w:rFonts w:asciiTheme="majorHAnsi" w:hAnsiTheme="majorHAnsi" w:cs="Arial"/>
           <w:lang w:val="en-US"/>
@@ -791,8 +906,6 @@
         </w:rPr>
         <w:t>when fighting along him</w:t>
       </w:r>
-      <w:bookmarkStart w:id="1" w:name="_GoBack"/>
-      <w:bookmarkEnd w:id="1"/>
       <w:r>
         <w:rPr>
           <w:rFonts w:asciiTheme="majorHAnsi" w:hAnsiTheme="majorHAnsi" w:cs="Arial"/>
@@ -817,14 +930,16 @@
     </w:p>
     <w:p>
       <w:pPr>
-        <w:rPr>
-          <w:rFonts w:asciiTheme="majorHAnsi" w:hAnsiTheme="majorHAnsi" w:cs="Arial"/>
-          <w:lang w:val="en-US"/>
-        </w:rPr>
-      </w:pPr>
-    </w:p>
-    <w:p>
-      <w:pPr>
+        <w:jc w:val="both"/>
+        <w:rPr>
+          <w:rFonts w:asciiTheme="majorHAnsi" w:hAnsiTheme="majorHAnsi" w:cs="Arial"/>
+          <w:lang w:val="en-US"/>
+        </w:rPr>
+      </w:pPr>
+    </w:p>
+    <w:p>
+      <w:pPr>
+        <w:jc w:val="both"/>
         <w:rPr>
           <w:rFonts w:asciiTheme="majorHAnsi" w:hAnsiTheme="majorHAnsi" w:cs="Arial"/>
           <w:lang w:val="en-US"/>
@@ -841,14 +956,16 @@
     </w:p>
     <w:p>
       <w:pPr>
-        <w:rPr>
-          <w:rFonts w:asciiTheme="majorHAnsi" w:hAnsiTheme="majorHAnsi" w:cs="Arial"/>
-          <w:lang w:val="en-US"/>
-        </w:rPr>
-      </w:pPr>
-    </w:p>
-    <w:p>
-      <w:pPr>
+        <w:jc w:val="both"/>
+        <w:rPr>
+          <w:rFonts w:asciiTheme="majorHAnsi" w:hAnsiTheme="majorHAnsi" w:cs="Arial"/>
+          <w:lang w:val="en-US"/>
+        </w:rPr>
+      </w:pPr>
+    </w:p>
+    <w:p>
+      <w:pPr>
+        <w:jc w:val="both"/>
         <w:rPr>
           <w:rFonts w:asciiTheme="majorHAnsi" w:hAnsiTheme="majorHAnsi" w:cs="Arial"/>
           <w:lang w:val="en-US"/>
@@ -865,6 +982,7 @@
     </w:p>
     <w:p>
       <w:pPr>
+        <w:jc w:val="both"/>
         <w:rPr>
           <w:rFonts w:asciiTheme="majorHAnsi" w:hAnsiTheme="majorHAnsi" w:cs="Arial"/>
           <w:lang w:val="en-US"/>
@@ -874,29 +992,152 @@
     <w:p>
       <w:pPr>
         <w:pStyle w:val="Heading1"/>
-        <w:rPr>
-          <w:lang w:val="en-US"/>
-        </w:rPr>
-      </w:pPr>
-      <w:bookmarkStart w:id="2" w:name="_Toc425416442"/>
+        <w:jc w:val="both"/>
+        <w:rPr>
+          <w:lang w:val="en-US"/>
+        </w:rPr>
+      </w:pPr>
+      <w:bookmarkStart w:id="2" w:name="_Toc425492692"/>
+      <w:r>
+        <w:rPr>
+          <w:lang w:val="en-US"/>
+        </w:rPr>
+        <w:t>MAIN CHARACTER</w:t>
+      </w:r>
+      <w:bookmarkEnd w:id="2"/>
+    </w:p>
+    <w:p>
+      <w:pPr>
+        <w:jc w:val="both"/>
+        <w:rPr>
+          <w:lang w:val="en-US"/>
+        </w:rPr>
+      </w:pPr>
+    </w:p>
+    <w:p>
+      <w:pPr>
+        <w:jc w:val="both"/>
+        <w:rPr>
+          <w:rFonts w:asciiTheme="majorHAnsi" w:hAnsiTheme="majorHAnsi"/>
+          <w:lang w:val="en-US"/>
+        </w:rPr>
+      </w:pPr>
+      <w:r>
+        <w:rPr>
+          <w:rFonts w:asciiTheme="majorHAnsi" w:hAnsiTheme="majorHAnsi"/>
+          <w:lang w:val="en-US"/>
+        </w:rPr>
+        <w:tab/>
+        <w:t>The main character will be selected from the play button if we’re playing for the first time where we’ll be able to pick its gender and what it looks like; two or three choices will be displayed so the player can choose the one that likes the most.</w:t>
+      </w:r>
+    </w:p>
+    <w:p>
+      <w:pPr>
+        <w:jc w:val="both"/>
+        <w:rPr>
+          <w:rFonts w:asciiTheme="majorHAnsi" w:hAnsiTheme="majorHAnsi"/>
+          <w:lang w:val="en-US"/>
+        </w:rPr>
+      </w:pPr>
+    </w:p>
+    <w:p>
+      <w:pPr>
+        <w:jc w:val="both"/>
+        <w:rPr>
+          <w:rFonts w:asciiTheme="majorHAnsi" w:hAnsiTheme="majorHAnsi"/>
+          <w:lang w:val="en-US"/>
+        </w:rPr>
+      </w:pPr>
+      <w:r>
+        <w:rPr>
+          <w:rFonts w:asciiTheme="majorHAnsi" w:hAnsiTheme="majorHAnsi"/>
+          <w:lang w:val="en-US"/>
+        </w:rPr>
+        <w:tab/>
+        <w:t>The kind of looks it should have will be something that looks like a 8 bit soldier, so the differences can’t change much apart from the looks of the armor and if the character has quite longer hair than the other choices (to make it a girl), so it won’t be too different if we compare with what we’re used to today.</w:t>
+      </w:r>
+    </w:p>
+    <w:p>
+      <w:pPr>
+        <w:jc w:val="both"/>
+        <w:rPr>
+          <w:rFonts w:asciiTheme="majorHAnsi" w:hAnsiTheme="majorHAnsi"/>
+          <w:lang w:val="en-US"/>
+        </w:rPr>
+      </w:pPr>
+    </w:p>
+    <w:p>
+      <w:pPr>
+        <w:jc w:val="both"/>
+        <w:rPr>
+          <w:rFonts w:asciiTheme="majorHAnsi" w:hAnsiTheme="majorHAnsi"/>
+          <w:lang w:val="en-US"/>
+        </w:rPr>
+      </w:pPr>
+      <w:r>
+        <w:rPr>
+          <w:rFonts w:asciiTheme="majorHAnsi" w:hAnsiTheme="majorHAnsi"/>
+          <w:lang w:val="en-US"/>
+        </w:rPr>
+        <w:tab/>
+        <w:t>Apart from that, we’re thinking about animating the main character so we will be able to see when it walks, when it jumps and when it shoots.</w:t>
+      </w:r>
+    </w:p>
+    <w:p>
+      <w:pPr>
+        <w:jc w:val="both"/>
+        <w:rPr>
+          <w:rFonts w:asciiTheme="majorHAnsi" w:hAnsiTheme="majorHAnsi"/>
+          <w:lang w:val="en-US"/>
+        </w:rPr>
+      </w:pPr>
+    </w:p>
+    <w:p>
+      <w:pPr>
+        <w:jc w:val="both"/>
+        <w:rPr>
+          <w:rFonts w:asciiTheme="majorHAnsi" w:hAnsiTheme="majorHAnsi"/>
+          <w:lang w:val="en-US"/>
+        </w:rPr>
+      </w:pPr>
+      <w:r>
+        <w:rPr>
+          <w:rFonts w:asciiTheme="majorHAnsi" w:hAnsiTheme="majorHAnsi"/>
+          <w:lang w:val="en-US"/>
+        </w:rPr>
+        <w:tab/>
+        <w:t>When in the game, it will start with three lives and a number of ammo that will be reducing whenever it gets hit by one enemy or shoots itself. The ammo can be recharged when hitting the targets, because they’ll leave the one that they haven’t used from what they’re given when they’re created.</w:t>
+      </w:r>
+    </w:p>
+    <w:p>
+      <w:pPr>
+        <w:pStyle w:val="Heading1"/>
+        <w:jc w:val="both"/>
+        <w:rPr>
+          <w:lang w:val="en-US"/>
+        </w:rPr>
+      </w:pPr>
+      <w:bookmarkStart w:id="3" w:name="_Toc425492693"/>
       <w:r>
         <w:rPr>
           <w:lang w:val="en-US"/>
         </w:rPr>
         <w:t>GAME DESIGN:</w:t>
       </w:r>
-      <w:bookmarkEnd w:id="2"/>
-    </w:p>
-    <w:p>
-      <w:pPr>
-        <w:rPr>
-          <w:rFonts w:asciiTheme="majorHAnsi" w:hAnsiTheme="majorHAnsi" w:cs="Arial"/>
-          <w:lang w:val="en-US"/>
-        </w:rPr>
-      </w:pPr>
-    </w:p>
-    <w:p>
-      <w:pPr>
+      <w:bookmarkEnd w:id="3"/>
+    </w:p>
+    <w:p>
+      <w:pPr>
+        <w:jc w:val="both"/>
+        <w:rPr>
+          <w:rFonts w:asciiTheme="majorHAnsi" w:hAnsiTheme="majorHAnsi" w:cs="Arial"/>
+          <w:lang w:val="en-US"/>
+        </w:rPr>
+      </w:pPr>
+    </w:p>
+    <w:p>
+      <w:pPr>
+        <w:jc w:val="both"/>
         <w:rPr>
           <w:rFonts w:asciiTheme="majorHAnsi" w:hAnsiTheme="majorHAnsi" w:cs="Arial"/>
           <w:lang w:val="en-US"/>
@@ -913,14 +1154,16 @@
     </w:p>
     <w:p>
       <w:pPr>
-        <w:rPr>
-          <w:rFonts w:asciiTheme="majorHAnsi" w:hAnsiTheme="majorHAnsi" w:cs="Arial"/>
-          <w:lang w:val="en-US"/>
-        </w:rPr>
-      </w:pPr>
-    </w:p>
-    <w:p>
-      <w:pPr>
+        <w:jc w:val="both"/>
+        <w:rPr>
+          <w:rFonts w:asciiTheme="majorHAnsi" w:hAnsiTheme="majorHAnsi" w:cs="Arial"/>
+          <w:lang w:val="en-US"/>
+        </w:rPr>
+      </w:pPr>
+    </w:p>
+    <w:p>
+      <w:pPr>
+        <w:jc w:val="both"/>
         <w:rPr>
           <w:rFonts w:asciiTheme="majorHAnsi" w:hAnsiTheme="majorHAnsi" w:cs="Arial"/>
           <w:lang w:val="en-US"/>
@@ -932,19 +1175,29 @@
           <w:lang w:val="en-US"/>
         </w:rPr>
         <w:tab/>
-        <w:t>Then we get to the second level where we start to fight our once friend's army, the difficulty has increased and now we have to gather coins to buy improvements on our skills or weapons. Since the game is not set in any certain time (although we can guess it would be in the XIX century approximately) we have a variety of weapons such as guns but also swords and spears.</w:t>
-      </w:r>
-    </w:p>
-    <w:p>
-      <w:pPr>
-        <w:rPr>
-          <w:rFonts w:asciiTheme="majorHAnsi" w:hAnsiTheme="majorHAnsi" w:cs="Arial"/>
-          <w:lang w:val="en-US"/>
-        </w:rPr>
-      </w:pPr>
-    </w:p>
-    <w:p>
-      <w:pPr>
+        <w:t xml:space="preserve">Then we get to the second level where we start to fight our once friend's army, the difficulty has increased and now we have to gather coins to buy improvements on our skills or weapons. </w:t>
+      </w:r>
+      <w:r>
+        <w:rPr>
+          <w:rFonts w:asciiTheme="majorHAnsi" w:hAnsiTheme="majorHAnsi" w:cs="Arial"/>
+          <w:lang w:val="en-US"/>
+        </w:rPr>
+        <w:lastRenderedPageBreak/>
+        <w:t>Since the game is not set in any certain time (although we can guess it would be in the XIX century approximately) we have a variety of weapons such as guns but also swords and spears.</w:t>
+      </w:r>
+    </w:p>
+    <w:p>
+      <w:pPr>
+        <w:jc w:val="both"/>
+        <w:rPr>
+          <w:rFonts w:asciiTheme="majorHAnsi" w:hAnsiTheme="majorHAnsi" w:cs="Arial"/>
+          <w:lang w:val="en-US"/>
+        </w:rPr>
+      </w:pPr>
+    </w:p>
+    <w:p>
+      <w:pPr>
+        <w:jc w:val="both"/>
         <w:rPr>
           <w:rFonts w:asciiTheme="majorHAnsi" w:hAnsiTheme="majorHAnsi" w:cs="Arial"/>
           <w:lang w:val="en-US"/>
@@ -961,14 +1214,16 @@
     </w:p>
     <w:p>
       <w:pPr>
-        <w:rPr>
-          <w:rFonts w:asciiTheme="majorHAnsi" w:hAnsiTheme="majorHAnsi" w:cs="Arial"/>
-          <w:lang w:val="en-US"/>
-        </w:rPr>
-      </w:pPr>
-    </w:p>
-    <w:p>
-      <w:pPr>
+        <w:jc w:val="both"/>
+        <w:rPr>
+          <w:rFonts w:asciiTheme="majorHAnsi" w:hAnsiTheme="majorHAnsi" w:cs="Arial"/>
+          <w:lang w:val="en-US"/>
+        </w:rPr>
+      </w:pPr>
+    </w:p>
+    <w:p>
+      <w:pPr>
+        <w:jc w:val="both"/>
         <w:rPr>
           <w:rFonts w:asciiTheme="majorHAnsi" w:hAnsiTheme="majorHAnsi" w:cs="Arial"/>
           <w:lang w:val="en-US"/>
@@ -985,14 +1240,16 @@
     </w:p>
     <w:p>
       <w:pPr>
-        <w:rPr>
-          <w:rFonts w:asciiTheme="majorHAnsi" w:hAnsiTheme="majorHAnsi" w:cs="Arial"/>
-          <w:lang w:val="en-US"/>
-        </w:rPr>
-      </w:pPr>
-    </w:p>
-    <w:p>
-      <w:pPr>
+        <w:jc w:val="both"/>
+        <w:rPr>
+          <w:rFonts w:asciiTheme="majorHAnsi" w:hAnsiTheme="majorHAnsi" w:cs="Arial"/>
+          <w:lang w:val="en-US"/>
+        </w:rPr>
+      </w:pPr>
+    </w:p>
+    <w:p>
+      <w:pPr>
+        <w:jc w:val="both"/>
         <w:rPr>
           <w:rFonts w:asciiTheme="majorHAnsi" w:hAnsiTheme="majorHAnsi" w:cs="Arial"/>
           <w:lang w:val="en-US"/>
@@ -1006,20 +1263,13 @@
         <w:tab/>
         <w:t>When the player loses all its lives the main menu will be displayed because we’d have lost the game.</w:t>
       </w:r>
-    </w:p>
-    <w:p>
-      <w:pPr>
-        <w:rPr>
-          <w:rFonts w:asciiTheme="majorHAnsi" w:hAnsiTheme="majorHAnsi" w:cs="Arial"/>
-          <w:lang w:val="en-US"/>
-        </w:rPr>
-      </w:pPr>
     </w:p>
     <w:p>
       <w:pPr>
         <w:widowControl/>
         <w:suppressAutoHyphens w:val="0"/>
         <w:spacing w:after="160" w:line="259" w:lineRule="auto"/>
+        <w:jc w:val="both"/>
         <w:rPr>
           <w:rFonts w:asciiTheme="majorHAnsi" w:hAnsiTheme="majorHAnsi" w:cs="Arial"/>
           <w:lang w:val="en-US"/>
@@ -1031,29 +1281,37 @@
         <w:widowControl/>
         <w:suppressAutoHyphens w:val="0"/>
         <w:spacing w:after="160" w:line="259" w:lineRule="auto"/>
-        <w:rPr>
-          <w:rFonts w:asciiTheme="majorHAnsi" w:hAnsiTheme="majorHAnsi" w:cs="Arial"/>
-          <w:lang w:val="en-US"/>
-        </w:rPr>
-      </w:pPr>
+        <w:jc w:val="both"/>
+        <w:rPr>
+          <w:rFonts w:asciiTheme="majorHAnsi" w:hAnsiTheme="majorHAnsi" w:cs="Arial"/>
+          <w:lang w:val="en-US"/>
+        </w:rPr>
+      </w:pPr>
+      <w:r>
+        <w:rPr>
+          <w:rFonts w:asciiTheme="majorHAnsi" w:hAnsiTheme="majorHAnsi" w:cs="Arial"/>
+          <w:lang w:val="en-US"/>
+        </w:rPr>
+        <w:t>In the game menu the options displayed will work like:</w:t>
+      </w:r>
     </w:p>
     <w:p>
       <w:pPr>
         <w:widowControl/>
         <w:suppressAutoHyphens w:val="0"/>
         <w:spacing w:after="160" w:line="259" w:lineRule="auto"/>
-        <w:rPr>
-          <w:rFonts w:asciiTheme="majorHAnsi" w:hAnsiTheme="majorHAnsi" w:cs="Arial"/>
-          <w:lang w:val="en-US"/>
-        </w:rPr>
-      </w:pPr>
-      <w:r>
-        <w:rPr>
-          <w:rFonts w:asciiTheme="majorHAnsi" w:hAnsiTheme="majorHAnsi" w:cs="Arial"/>
-          <w:lang w:val="en-US"/>
-        </w:rPr>
-        <w:lastRenderedPageBreak/>
-        <w:t>In the game menu the options displayed will work like:</w:t>
+        <w:jc w:val="both"/>
+        <w:rPr>
+          <w:rFonts w:asciiTheme="majorHAnsi" w:hAnsiTheme="majorHAnsi" w:cs="Arial"/>
+          <w:lang w:val="en-US"/>
+        </w:rPr>
+      </w:pPr>
+      <w:r>
+        <w:rPr>
+          <w:rFonts w:asciiTheme="majorHAnsi" w:hAnsiTheme="majorHAnsi" w:cs="Arial"/>
+          <w:lang w:val="en-US"/>
+        </w:rPr>
+        <w:t>Play −------→ It starts on level 1</w:t>
       </w:r>
     </w:p>
     <w:p>
@@ -1061,18 +1319,18 @@
         <w:widowControl/>
         <w:suppressAutoHyphens w:val="0"/>
         <w:spacing w:after="160" w:line="259" w:lineRule="auto"/>
-        <w:jc w:val="center"/>
-        <w:rPr>
-          <w:rFonts w:asciiTheme="majorHAnsi" w:hAnsiTheme="majorHAnsi" w:cs="Arial"/>
-          <w:lang w:val="en-US"/>
-        </w:rPr>
-      </w:pPr>
-      <w:r>
-        <w:rPr>
-          <w:rFonts w:asciiTheme="majorHAnsi" w:hAnsiTheme="majorHAnsi" w:cs="Arial"/>
-          <w:lang w:val="en-US"/>
-        </w:rPr>
-        <w:t>Play −------→ It starts on level 1</w:t>
+        <w:jc w:val="both"/>
+        <w:rPr>
+          <w:rFonts w:asciiTheme="majorHAnsi" w:hAnsiTheme="majorHAnsi" w:cs="Arial"/>
+          <w:lang w:val="en-US"/>
+        </w:rPr>
+      </w:pPr>
+      <w:r>
+        <w:rPr>
+          <w:rFonts w:asciiTheme="majorHAnsi" w:hAnsiTheme="majorHAnsi" w:cs="Arial"/>
+          <w:lang w:val="en-US"/>
+        </w:rPr>
+        <w:t>Select level −------→Move to panel with choices</w:t>
       </w:r>
     </w:p>
     <w:p>
@@ -1080,26 +1338,7 @@
         <w:widowControl/>
         <w:suppressAutoHyphens w:val="0"/>
         <w:spacing w:after="160" w:line="259" w:lineRule="auto"/>
-        <w:jc w:val="center"/>
-        <w:rPr>
-          <w:rFonts w:asciiTheme="majorHAnsi" w:hAnsiTheme="majorHAnsi" w:cs="Arial"/>
-          <w:lang w:val="en-US"/>
-        </w:rPr>
-      </w:pPr>
-      <w:r>
-        <w:rPr>
-          <w:rFonts w:asciiTheme="majorHAnsi" w:hAnsiTheme="majorHAnsi" w:cs="Arial"/>
-          <w:lang w:val="en-US"/>
-        </w:rPr>
-        <w:t>Select level −------→Move to panel with choices</w:t>
-      </w:r>
-    </w:p>
-    <w:p>
-      <w:pPr>
-        <w:widowControl/>
-        <w:suppressAutoHyphens w:val="0"/>
-        <w:spacing w:after="160" w:line="259" w:lineRule="auto"/>
-        <w:jc w:val="center"/>
+        <w:jc w:val="both"/>
         <w:rPr>
           <w:rFonts w:asciiTheme="majorHAnsi" w:hAnsiTheme="majorHAnsi" w:cs="Arial"/>
           <w:lang w:val="en-US"/>
@@ -1115,12 +1354,12 @@
     </w:p>
     <w:p>
       <w:pPr>
+        <w:jc w:val="both"/>
         <w:rPr>
           <w:rFonts w:asciiTheme="majorHAnsi" w:hAnsiTheme="majorHAnsi"/>
           <w:lang w:val="en-US"/>
         </w:rPr>
       </w:pPr>
-      <w:bookmarkStart w:id="3" w:name="_Toc425416443"/>
       <w:r>
         <w:rPr>
           <w:rFonts w:asciiTheme="majorHAnsi" w:hAnsiTheme="majorHAnsi"/>
@@ -1128,6 +1367,15 @@
         </w:rPr>
         <w:t>The choices on the main menu panel will be displayed like this:</w:t>
       </w:r>
+    </w:p>
+    <w:p>
+      <w:pPr>
+        <w:jc w:val="both"/>
+        <w:rPr>
+          <w:rFonts w:asciiTheme="majorHAnsi" w:hAnsiTheme="majorHAnsi"/>
+          <w:lang w:val="en-US"/>
+        </w:rPr>
+      </w:pPr>
     </w:p>
     <w:p>
       <w:pPr>
@@ -1195,22 +1443,40 @@
     </w:p>
     <w:p>
       <w:pPr>
+        <w:jc w:val="both"/>
         <w:rPr>
           <w:rFonts w:asciiTheme="majorHAnsi" w:hAnsiTheme="majorHAnsi"/>
           <w:lang w:val="en-US"/>
         </w:rPr>
       </w:pPr>
-      <w:r>
+    </w:p>
+    <w:p>
+      <w:pPr>
+        <w:jc w:val="both"/>
         <w:rPr>
           <w:rFonts w:asciiTheme="majorHAnsi" w:hAnsiTheme="majorHAnsi"/>
           <w:lang w:val="en-US"/>
         </w:rPr>
+      </w:pPr>
+      <w:r>
+        <w:rPr>
+          <w:rFonts w:asciiTheme="majorHAnsi" w:hAnsiTheme="majorHAnsi"/>
+          <w:lang w:val="en-US"/>
+        </w:rPr>
         <w:t>And we’ll be able to pick the level we want once we have unlocked them.</w:t>
       </w:r>
     </w:p>
     <w:p>
       <w:pPr>
         <w:pStyle w:val="Heading1"/>
+        <w:jc w:val="both"/>
+        <w:rPr>
+          <w:lang w:val="en-US"/>
+        </w:rPr>
+      </w:pPr>
+    </w:p>
+    <w:p>
+      <w:pPr>
         <w:rPr>
           <w:lang w:val="en-US"/>
         </w:rPr>
@@ -1219,28 +1485,33 @@
     <w:p>
       <w:pPr>
         <w:pStyle w:val="Heading1"/>
-        <w:rPr>
-          <w:lang w:val="en-US"/>
-        </w:rPr>
-      </w:pPr>
-      <w:r>
-        <w:rPr>
-          <w:lang w:val="en-US"/>
-        </w:rPr>
+        <w:jc w:val="both"/>
+        <w:rPr>
+          <w:lang w:val="en-US"/>
+        </w:rPr>
+      </w:pPr>
+      <w:bookmarkStart w:id="4" w:name="_Toc425492694"/>
+      <w:r>
+        <w:rPr>
+          <w:lang w:val="en-US"/>
+        </w:rPr>
+        <w:lastRenderedPageBreak/>
         <w:t>CONTROLS:</w:t>
       </w:r>
-      <w:bookmarkEnd w:id="3"/>
-    </w:p>
-    <w:p>
-      <w:pPr>
-        <w:rPr>
-          <w:rFonts w:asciiTheme="majorHAnsi" w:hAnsiTheme="majorHAnsi" w:cs="Arial"/>
-          <w:lang w:val="en-US"/>
-        </w:rPr>
-      </w:pPr>
-    </w:p>
-    <w:p>
-      <w:pPr>
+      <w:bookmarkEnd w:id="4"/>
+    </w:p>
+    <w:p>
+      <w:pPr>
+        <w:jc w:val="both"/>
+        <w:rPr>
+          <w:rFonts w:asciiTheme="majorHAnsi" w:hAnsiTheme="majorHAnsi" w:cs="Arial"/>
+          <w:lang w:val="en-US"/>
+        </w:rPr>
+      </w:pPr>
+    </w:p>
+    <w:p>
+      <w:pPr>
+        <w:jc w:val="both"/>
         <w:rPr>
           <w:rFonts w:asciiTheme="majorHAnsi" w:hAnsiTheme="majorHAnsi" w:cs="Arial"/>
           <w:lang w:val="en-US"/>
@@ -1261,17 +1532,18 @@
           <w:ilvl w:val="1"/>
           <w:numId w:val="1"/>
         </w:numPr>
-        <w:rPr>
-          <w:rFonts w:asciiTheme="majorHAnsi" w:hAnsiTheme="majorHAnsi" w:cs="Arial"/>
-          <w:lang w:val="en-US"/>
-        </w:rPr>
-      </w:pPr>
-      <w:r>
-        <w:rPr>
-          <w:rFonts w:asciiTheme="majorHAnsi" w:hAnsiTheme="majorHAnsi" w:cs="Arial"/>
-          <w:lang w:val="en-US"/>
-        </w:rPr>
-        <w:t>a-</w:t>
+        <w:jc w:val="both"/>
+        <w:rPr>
+          <w:rFonts w:asciiTheme="majorHAnsi" w:hAnsiTheme="majorHAnsi" w:cs="Arial"/>
+          <w:lang w:val="en-US"/>
+        </w:rPr>
+      </w:pPr>
+      <w:r>
+        <w:rPr>
+          <w:rFonts w:asciiTheme="majorHAnsi" w:hAnsiTheme="majorHAnsi" w:cs="Arial"/>
+          <w:lang w:val="en-US"/>
+        </w:rPr>
+        <w:t>Left arrow</w:t>
       </w:r>
       <w:r>
         <w:rPr>
@@ -1287,24 +1559,18 @@
           <w:ilvl w:val="1"/>
           <w:numId w:val="1"/>
         </w:numPr>
-        <w:rPr>
-          <w:rFonts w:asciiTheme="majorHAnsi" w:hAnsiTheme="majorHAnsi" w:cs="Arial"/>
-          <w:lang w:val="en-US"/>
-        </w:rPr>
-      </w:pPr>
-      <w:r>
-        <w:rPr>
-          <w:rFonts w:asciiTheme="majorHAnsi" w:hAnsiTheme="majorHAnsi" w:cs="Arial"/>
-          <w:lang w:val="en-US"/>
-        </w:rPr>
-        <w:t>w-</w:t>
-      </w:r>
-      <w:r>
-        <w:rPr>
-          <w:rFonts w:asciiTheme="majorHAnsi" w:hAnsiTheme="majorHAnsi" w:cs="Arial"/>
-          <w:lang w:val="en-US"/>
-        </w:rPr>
-        <w:t xml:space="preserve"> for moving forward.</w:t>
+        <w:jc w:val="both"/>
+        <w:rPr>
+          <w:rFonts w:asciiTheme="majorHAnsi" w:hAnsiTheme="majorHAnsi" w:cs="Arial"/>
+          <w:lang w:val="en-US"/>
+        </w:rPr>
+      </w:pPr>
+      <w:r>
+        <w:rPr>
+          <w:rFonts w:asciiTheme="majorHAnsi" w:hAnsiTheme="majorHAnsi" w:cs="Arial"/>
+          <w:lang w:val="en-US"/>
+        </w:rPr>
+        <w:t>Up arrow for jumping</w:t>
       </w:r>
     </w:p>
     <w:p>
@@ -1313,24 +1579,25 @@
           <w:ilvl w:val="1"/>
           <w:numId w:val="1"/>
         </w:numPr>
-        <w:rPr>
-          <w:rFonts w:asciiTheme="majorHAnsi" w:hAnsiTheme="majorHAnsi" w:cs="Arial"/>
-          <w:lang w:val="en-US"/>
-        </w:rPr>
-      </w:pPr>
-      <w:r>
-        <w:rPr>
-          <w:rFonts w:asciiTheme="majorHAnsi" w:hAnsiTheme="majorHAnsi" w:cs="Arial"/>
-          <w:lang w:val="en-US"/>
-        </w:rPr>
-        <w:t>d-</w:t>
-      </w:r>
-      <w:r>
-        <w:rPr>
-          <w:rFonts w:asciiTheme="majorHAnsi" w:hAnsiTheme="majorHAnsi" w:cs="Arial"/>
-          <w:lang w:val="en-US"/>
-        </w:rPr>
-        <w:t xml:space="preserve"> for moving right</w:t>
+        <w:jc w:val="both"/>
+        <w:rPr>
+          <w:rFonts w:asciiTheme="majorHAnsi" w:hAnsiTheme="majorHAnsi" w:cs="Arial"/>
+          <w:lang w:val="en-US"/>
+        </w:rPr>
+      </w:pPr>
+      <w:r>
+        <w:rPr>
+          <w:rFonts w:asciiTheme="majorHAnsi" w:hAnsiTheme="majorHAnsi" w:cs="Arial"/>
+          <w:lang w:val="en-US"/>
+        </w:rPr>
+        <w:t xml:space="preserve">Right arrow </w:t>
+      </w:r>
+      <w:r>
+        <w:rPr>
+          <w:rFonts w:asciiTheme="majorHAnsi" w:hAnsiTheme="majorHAnsi" w:cs="Arial"/>
+          <w:lang w:val="en-US"/>
+        </w:rPr>
+        <w:t>for moving right</w:t>
       </w:r>
     </w:p>
     <w:p>
@@ -1339,17 +1606,18 @@
           <w:ilvl w:val="1"/>
           <w:numId w:val="1"/>
         </w:numPr>
-        <w:rPr>
-          <w:rFonts w:asciiTheme="majorHAnsi" w:hAnsiTheme="majorHAnsi" w:cs="Arial"/>
-          <w:lang w:val="en-US"/>
-        </w:rPr>
-      </w:pPr>
-      <w:r>
-        <w:rPr>
-          <w:rFonts w:asciiTheme="majorHAnsi" w:hAnsiTheme="majorHAnsi" w:cs="Arial"/>
-          <w:lang w:val="en-US"/>
-        </w:rPr>
-        <w:t>spacebar for jumping</w:t>
+        <w:jc w:val="both"/>
+        <w:rPr>
+          <w:rFonts w:asciiTheme="majorHAnsi" w:hAnsiTheme="majorHAnsi" w:cs="Arial"/>
+          <w:lang w:val="en-US"/>
+        </w:rPr>
+      </w:pPr>
+      <w:r>
+        <w:rPr>
+          <w:rFonts w:asciiTheme="majorHAnsi" w:hAnsiTheme="majorHAnsi" w:cs="Arial"/>
+          <w:lang w:val="en-US"/>
+        </w:rPr>
+        <w:t>moving mouse for aiming</w:t>
       </w:r>
     </w:p>
     <w:p>
@@ -1358,25 +1626,7 @@
           <w:ilvl w:val="1"/>
           <w:numId w:val="1"/>
         </w:numPr>
-        <w:rPr>
-          <w:rFonts w:asciiTheme="majorHAnsi" w:hAnsiTheme="majorHAnsi" w:cs="Arial"/>
-          <w:lang w:val="en-US"/>
-        </w:rPr>
-      </w:pPr>
-      <w:r>
-        <w:rPr>
-          <w:rFonts w:asciiTheme="majorHAnsi" w:hAnsiTheme="majorHAnsi" w:cs="Arial"/>
-          <w:lang w:val="en-US"/>
-        </w:rPr>
-        <w:t>moving mouse for aiming</w:t>
-      </w:r>
-    </w:p>
-    <w:p>
-      <w:pPr>
-        <w:numPr>
-          <w:ilvl w:val="1"/>
-          <w:numId w:val="1"/>
-        </w:numPr>
+        <w:jc w:val="both"/>
         <w:rPr>
           <w:rFonts w:asciiTheme="majorHAnsi" w:hAnsiTheme="majorHAnsi" w:cs="Arial"/>
           <w:lang w:val="en-US"/>
@@ -1392,6 +1642,7 @@
     </w:p>
     <w:p>
       <w:pPr>
+        <w:jc w:val="both"/>
         <w:rPr>
           <w:rFonts w:asciiTheme="majorHAnsi" w:hAnsiTheme="majorHAnsi" w:cs="Arial"/>
           <w:lang w:val="en-US"/>
@@ -1401,21 +1652,23 @@
     <w:p>
       <w:pPr>
         <w:pStyle w:val="Heading1"/>
-        <w:rPr>
-          <w:lang w:val="en-US"/>
-        </w:rPr>
-      </w:pPr>
-      <w:bookmarkStart w:id="4" w:name="_Toc425416444"/>
+        <w:jc w:val="both"/>
+        <w:rPr>
+          <w:lang w:val="en-US"/>
+        </w:rPr>
+      </w:pPr>
+      <w:bookmarkStart w:id="5" w:name="_Toc425492695"/>
       <w:r>
         <w:rPr>
           <w:lang w:val="en-US"/>
         </w:rPr>
         <w:t>PLATFORMS:</w:t>
       </w:r>
-      <w:bookmarkEnd w:id="4"/>
-    </w:p>
-    <w:p>
-      <w:pPr>
+      <w:bookmarkEnd w:id="5"/>
+    </w:p>
+    <w:p>
+      <w:pPr>
+        <w:jc w:val="both"/>
         <w:rPr>
           <w:rFonts w:asciiTheme="majorHAnsi" w:hAnsiTheme="majorHAnsi" w:cs="Arial"/>
           <w:lang w:val="en-US"/>
@@ -1431,6 +1684,7 @@
     </w:p>
     <w:p>
       <w:pPr>
+        <w:jc w:val="both"/>
         <w:rPr>
           <w:rFonts w:asciiTheme="majorHAnsi" w:hAnsiTheme="majorHAnsi" w:cs="Arial"/>
           <w:lang w:val="en-US"/>
@@ -1447,14 +1701,16 @@
     </w:p>
     <w:p>
       <w:pPr>
-        <w:rPr>
-          <w:rFonts w:asciiTheme="majorHAnsi" w:hAnsiTheme="majorHAnsi" w:cs="Arial"/>
-          <w:lang w:val="en-US"/>
-        </w:rPr>
-      </w:pPr>
-    </w:p>
-    <w:p>
-      <w:pPr>
+        <w:jc w:val="both"/>
+        <w:rPr>
+          <w:rFonts w:asciiTheme="majorHAnsi" w:hAnsiTheme="majorHAnsi" w:cs="Arial"/>
+          <w:lang w:val="en-US"/>
+        </w:rPr>
+      </w:pPr>
+    </w:p>
+    <w:p>
+      <w:pPr>
+        <w:jc w:val="both"/>
         <w:rPr>
           <w:rFonts w:asciiTheme="majorHAnsi" w:hAnsiTheme="majorHAnsi" w:cs="Arial"/>
           <w:lang w:val="en-US"/>
@@ -1464,30 +1720,32 @@
     <w:p>
       <w:pPr>
         <w:pStyle w:val="Heading1"/>
-        <w:rPr>
-          <w:lang w:val="en-US"/>
-        </w:rPr>
-      </w:pPr>
-      <w:bookmarkStart w:id="5" w:name="_Toc425416445"/>
-      <w:r>
-        <w:rPr>
-          <w:lang w:val="en-US"/>
-        </w:rPr>
-        <w:lastRenderedPageBreak/>
+        <w:jc w:val="both"/>
+        <w:rPr>
+          <w:lang w:val="en-US"/>
+        </w:rPr>
+      </w:pPr>
+      <w:bookmarkStart w:id="6" w:name="_Toc425492696"/>
+      <w:r>
+        <w:rPr>
+          <w:lang w:val="en-US"/>
+        </w:rPr>
         <w:t>SCORE AND ASSESSMENT:</w:t>
       </w:r>
-      <w:bookmarkEnd w:id="5"/>
-    </w:p>
-    <w:p>
-      <w:pPr>
-        <w:rPr>
-          <w:rFonts w:asciiTheme="majorHAnsi" w:hAnsiTheme="majorHAnsi" w:cs="Arial"/>
-          <w:lang w:val="en-US"/>
-        </w:rPr>
-      </w:pPr>
-    </w:p>
-    <w:p>
-      <w:pPr>
+      <w:bookmarkEnd w:id="6"/>
+    </w:p>
+    <w:p>
+      <w:pPr>
+        <w:jc w:val="both"/>
+        <w:rPr>
+          <w:rFonts w:asciiTheme="majorHAnsi" w:hAnsiTheme="majorHAnsi" w:cs="Arial"/>
+          <w:lang w:val="en-US"/>
+        </w:rPr>
+      </w:pPr>
+    </w:p>
+    <w:p>
+      <w:pPr>
+        <w:jc w:val="both"/>
         <w:rPr>
           <w:rFonts w:asciiTheme="majorHAnsi" w:hAnsiTheme="majorHAnsi" w:cs="Arial"/>
           <w:lang w:val="en-US"/>
@@ -1504,14 +1762,16 @@
     </w:p>
     <w:p>
       <w:pPr>
-        <w:rPr>
-          <w:rFonts w:asciiTheme="majorHAnsi" w:hAnsiTheme="majorHAnsi" w:cs="Arial"/>
-          <w:lang w:val="en-US"/>
-        </w:rPr>
-      </w:pPr>
-    </w:p>
-    <w:p>
-      <w:pPr>
+        <w:jc w:val="both"/>
+        <w:rPr>
+          <w:rFonts w:asciiTheme="majorHAnsi" w:hAnsiTheme="majorHAnsi" w:cs="Arial"/>
+          <w:lang w:val="en-US"/>
+        </w:rPr>
+      </w:pPr>
+    </w:p>
+    <w:p>
+      <w:pPr>
+        <w:jc w:val="both"/>
         <w:rPr>
           <w:rFonts w:asciiTheme="majorHAnsi" w:hAnsiTheme="majorHAnsi" w:cs="Arial"/>
           <w:lang w:val="en-US"/>
@@ -1528,6 +1788,7 @@
     </w:p>
     <w:p>
       <w:pPr>
+        <w:jc w:val="both"/>
         <w:rPr>
           <w:rFonts w:asciiTheme="majorHAnsi" w:hAnsiTheme="majorHAnsi" w:cs="Arial"/>
           <w:lang w:val="en-US"/>
@@ -1537,29 +1798,32 @@
     <w:p>
       <w:pPr>
         <w:pStyle w:val="Heading1"/>
-        <w:rPr>
-          <w:lang w:val="en-US"/>
-        </w:rPr>
-      </w:pPr>
-      <w:bookmarkStart w:id="6" w:name="_Toc425416446"/>
+        <w:jc w:val="both"/>
+        <w:rPr>
+          <w:lang w:val="en-US"/>
+        </w:rPr>
+      </w:pPr>
+      <w:bookmarkStart w:id="7" w:name="_Toc425492697"/>
       <w:r>
         <w:rPr>
           <w:lang w:val="en-US"/>
         </w:rPr>
         <w:t>TARGET USERS:</w:t>
       </w:r>
-      <w:bookmarkEnd w:id="6"/>
-    </w:p>
-    <w:p>
-      <w:pPr>
-        <w:rPr>
-          <w:rFonts w:asciiTheme="majorHAnsi" w:hAnsiTheme="majorHAnsi" w:cs="Arial"/>
-          <w:lang w:val="en-US"/>
-        </w:rPr>
-      </w:pPr>
-    </w:p>
-    <w:p>
-      <w:pPr>
+      <w:bookmarkEnd w:id="7"/>
+    </w:p>
+    <w:p>
+      <w:pPr>
+        <w:jc w:val="both"/>
+        <w:rPr>
+          <w:rFonts w:asciiTheme="majorHAnsi" w:hAnsiTheme="majorHAnsi" w:cs="Arial"/>
+          <w:lang w:val="en-US"/>
+        </w:rPr>
+      </w:pPr>
+    </w:p>
+    <w:p>
+      <w:pPr>
+        <w:jc w:val="both"/>
         <w:rPr>
           <w:rFonts w:asciiTheme="majorHAnsi" w:hAnsiTheme="majorHAnsi" w:cs="Arial"/>
           <w:lang w:val="en-US"/>
@@ -1576,14 +1840,16 @@
     </w:p>
     <w:p>
       <w:pPr>
-        <w:rPr>
-          <w:rFonts w:asciiTheme="majorHAnsi" w:hAnsiTheme="majorHAnsi" w:cs="Arial"/>
-          <w:lang w:val="en-US"/>
-        </w:rPr>
-      </w:pPr>
-    </w:p>
-    <w:p>
-      <w:pPr>
+        <w:jc w:val="both"/>
+        <w:rPr>
+          <w:rFonts w:asciiTheme="majorHAnsi" w:hAnsiTheme="majorHAnsi" w:cs="Arial"/>
+          <w:lang w:val="en-US"/>
+        </w:rPr>
+      </w:pPr>
+    </w:p>
+    <w:p>
+      <w:pPr>
+        <w:jc w:val="both"/>
         <w:rPr>
           <w:rFonts w:asciiTheme="majorHAnsi" w:hAnsiTheme="majorHAnsi" w:cs="Arial"/>
           <w:lang w:val="en-US"/>
@@ -1600,6 +1866,7 @@
     </w:p>
     <w:p>
       <w:pPr>
+        <w:jc w:val="both"/>
         <w:rPr>
           <w:rFonts w:asciiTheme="majorHAnsi" w:hAnsiTheme="majorHAnsi" w:cs="Arial"/>
           <w:lang w:val="en-US"/>
@@ -1609,29 +1876,33 @@
     <w:p>
       <w:pPr>
         <w:pStyle w:val="Heading1"/>
-        <w:rPr>
-          <w:lang w:val="en-US"/>
-        </w:rPr>
-      </w:pPr>
-      <w:bookmarkStart w:id="7" w:name="_Toc425416447"/>
-      <w:r>
-        <w:rPr>
-          <w:lang w:val="en-US"/>
-        </w:rPr>
+        <w:jc w:val="both"/>
+        <w:rPr>
+          <w:lang w:val="en-US"/>
+        </w:rPr>
+      </w:pPr>
+      <w:bookmarkStart w:id="8" w:name="_Toc425492698"/>
+      <w:r>
+        <w:rPr>
+          <w:lang w:val="en-US"/>
+        </w:rPr>
+        <w:lastRenderedPageBreak/>
         <w:t>GRAPHICS AND SOUNDS:</w:t>
       </w:r>
-      <w:bookmarkEnd w:id="7"/>
-    </w:p>
-    <w:p>
-      <w:pPr>
-        <w:rPr>
-          <w:rFonts w:asciiTheme="majorHAnsi" w:hAnsiTheme="majorHAnsi" w:cs="Arial"/>
-          <w:lang w:val="en-US"/>
-        </w:rPr>
-      </w:pPr>
-    </w:p>
-    <w:p>
-      <w:pPr>
+      <w:bookmarkEnd w:id="8"/>
+    </w:p>
+    <w:p>
+      <w:pPr>
+        <w:jc w:val="both"/>
+        <w:rPr>
+          <w:rFonts w:asciiTheme="majorHAnsi" w:hAnsiTheme="majorHAnsi" w:cs="Arial"/>
+          <w:lang w:val="en-US"/>
+        </w:rPr>
+      </w:pPr>
+    </w:p>
+    <w:p>
+      <w:pPr>
+        <w:jc w:val="both"/>
         <w:rPr>
           <w:rFonts w:asciiTheme="majorHAnsi" w:hAnsiTheme="majorHAnsi" w:cs="Arial"/>
           <w:lang w:val="en-US"/>
@@ -1648,14 +1919,16 @@
     </w:p>
     <w:p>
       <w:pPr>
-        <w:rPr>
-          <w:rFonts w:asciiTheme="majorHAnsi" w:hAnsiTheme="majorHAnsi" w:cs="Arial"/>
-          <w:lang w:val="en-US"/>
-        </w:rPr>
-      </w:pPr>
-    </w:p>
-    <w:p>
-      <w:pPr>
+        <w:jc w:val="both"/>
+        <w:rPr>
+          <w:rFonts w:asciiTheme="majorHAnsi" w:hAnsiTheme="majorHAnsi" w:cs="Arial"/>
+          <w:lang w:val="en-US"/>
+        </w:rPr>
+      </w:pPr>
+    </w:p>
+    <w:p>
+      <w:pPr>
+        <w:jc w:val="both"/>
         <w:rPr>
           <w:rFonts w:asciiTheme="majorHAnsi" w:hAnsiTheme="majorHAnsi" w:cs="Arial"/>
           <w:lang w:val="en-US"/>
@@ -1672,14 +1945,16 @@
     </w:p>
     <w:p>
       <w:pPr>
-        <w:rPr>
-          <w:rFonts w:asciiTheme="majorHAnsi" w:hAnsiTheme="majorHAnsi" w:cs="Arial"/>
-          <w:lang w:val="en-US"/>
-        </w:rPr>
-      </w:pPr>
-    </w:p>
-    <w:p>
-      <w:pPr>
+        <w:jc w:val="both"/>
+        <w:rPr>
+          <w:rFonts w:asciiTheme="majorHAnsi" w:hAnsiTheme="majorHAnsi" w:cs="Arial"/>
+          <w:lang w:val="en-US"/>
+        </w:rPr>
+      </w:pPr>
+    </w:p>
+    <w:p>
+      <w:pPr>
+        <w:jc w:val="both"/>
         <w:rPr>
           <w:rFonts w:asciiTheme="majorHAnsi" w:hAnsiTheme="majorHAnsi" w:cs="Arial"/>
           <w:lang w:val="en-US"/>
@@ -1696,62 +1971,7 @@
     </w:p>
     <w:p>
       <w:pPr>
-        <w:rPr>
-          <w:rFonts w:asciiTheme="majorHAnsi" w:hAnsiTheme="majorHAnsi" w:cs="Arial"/>
-          <w:lang w:val="en-US"/>
-        </w:rPr>
-      </w:pPr>
-    </w:p>
-    <w:p>
-      <w:pPr>
-        <w:rPr>
-          <w:rFonts w:asciiTheme="majorHAnsi" w:hAnsiTheme="majorHAnsi" w:cs="Arial"/>
-          <w:lang w:val="en-US"/>
-        </w:rPr>
-      </w:pPr>
-    </w:p>
-    <w:p>
-      <w:pPr>
-        <w:rPr>
-          <w:rFonts w:asciiTheme="majorHAnsi" w:hAnsiTheme="majorHAnsi" w:cs="Arial"/>
-          <w:lang w:val="en-US"/>
-        </w:rPr>
-      </w:pPr>
-    </w:p>
-    <w:p>
-      <w:pPr>
-        <w:rPr>
-          <w:rFonts w:asciiTheme="majorHAnsi" w:hAnsiTheme="majorHAnsi" w:cs="Arial"/>
-          <w:lang w:val="en-US"/>
-        </w:rPr>
-      </w:pPr>
-    </w:p>
-    <w:p>
-      <w:pPr>
-        <w:rPr>
-          <w:rFonts w:asciiTheme="majorHAnsi" w:hAnsiTheme="majorHAnsi" w:cs="Arial"/>
-          <w:lang w:val="en-US"/>
-        </w:rPr>
-      </w:pPr>
-    </w:p>
-    <w:p>
-      <w:pPr>
-        <w:rPr>
-          <w:rFonts w:asciiTheme="majorHAnsi" w:hAnsiTheme="majorHAnsi" w:cs="Arial"/>
-          <w:lang w:val="en-US"/>
-        </w:rPr>
-      </w:pPr>
-    </w:p>
-    <w:p>
-      <w:pPr>
-        <w:rPr>
-          <w:rFonts w:asciiTheme="majorHAnsi" w:hAnsiTheme="majorHAnsi" w:cs="Arial"/>
-          <w:lang w:val="en-US"/>
-        </w:rPr>
-      </w:pPr>
-    </w:p>
-    <w:p>
-      <w:pPr>
+        <w:jc w:val="both"/>
         <w:rPr>
           <w:rFonts w:asciiTheme="majorHAnsi" w:hAnsiTheme="majorHAnsi" w:cs="Arial"/>
           <w:lang w:val="en-US"/>
@@ -1770,7 +1990,6 @@
           <w:rFonts w:asciiTheme="majorHAnsi" w:hAnsiTheme="majorHAnsi" w:cs="Arial"/>
           <w:lang w:val="en-US"/>
         </w:rPr>
-        <w:lastRenderedPageBreak/>
         <w:t>Here’s a view of what the main menu looks like:</w:t>
       </w:r>
       <w:r>
@@ -1836,6 +2055,7 @@
     </w:p>
     <w:p>
       <w:pPr>
+        <w:jc w:val="both"/>
         <w:rPr>
           <w:lang w:val="en-US"/>
         </w:rPr>
@@ -1906,7 +2126,7 @@
           <w:rPr>
             <w:noProof/>
           </w:rPr>
-          <w:t>3</w:t>
+          <w:t>2</w:t>
         </w:r>
         <w:r>
           <w:rPr>
@@ -2974,7 +3194,7 @@
 </file>
 
 <file path=customXml/itemProps1.xml><?xml version="1.0" encoding="utf-8"?>
-<ds:datastoreItem xmlns:ds="http://schemas.openxmlformats.org/officeDocument/2006/customXml" ds:itemID="{FB823202-DB4D-493A-8043-0F1FFE9AC791}">
+<ds:datastoreItem xmlns:ds="http://schemas.openxmlformats.org/officeDocument/2006/customXml" ds:itemID="{7747189F-682E-49A8-9045-318D78896665}">
   <ds:schemaRefs>
     <ds:schemaRef ds:uri="http://schemas.openxmlformats.org/officeDocument/2006/bibliography"/>
   </ds:schemaRefs>

</xml_diff>